<commit_message>
make uplode all file
</commit_message>
<xml_diff>
--- a/лаб5.docx
+++ b/лаб5.docx
@@ -1,6 +1,6 @@
 
 <file path=word/document.xml><?xml version="1.0" encoding="utf-8"?>
-<w:document xmlns:wpc="http://schemas.microsoft.com/office/word/2010/wordprocessingCanvas" xmlns:cx="http://schemas.microsoft.com/office/drawing/2014/chartex" xmlns:cx1="http://schemas.microsoft.com/office/drawing/2015/9/8/chartex" xmlns:cx2="http://schemas.microsoft.com/office/drawing/2015/10/21/chartex" xmlns:cx3="http://schemas.microsoft.com/office/drawing/2016/5/9/chartex" xmlns:cx4="http://schemas.microsoft.com/office/drawing/2016/5/10/chartex" xmlns:cx5="http://schemas.microsoft.com/office/drawing/2016/5/11/chartex" xmlns:cx6="http://schemas.microsoft.com/office/drawing/2016/5/12/chartex" xmlns:cx7="http://schemas.microsoft.com/office/drawing/2016/5/13/chartex" xmlns:cx8="http://schemas.microsoft.com/office/drawing/2016/5/14/chartex" xmlns:mc="http://schemas.openxmlformats.org/markup-compatibility/2006" xmlns:aink="http://schemas.microsoft.com/office/drawing/2016/ink" xmlns:am3d="http://schemas.microsoft.com/office/drawing/2017/model3d" xmlns:o="urn:schemas-microsoft-com:office:office" xmlns:r="http://schemas.openxmlformats.org/officeDocument/2006/relationships" xmlns:m="http://schemas.openxmlformats.org/officeDocument/2006/math" xmlns:v="urn:schemas-microsoft-com:vml" xmlns:wp14="http://schemas.microsoft.com/office/word/2010/wordprocessingDrawing" xmlns:wp="http://schemas.openxmlformats.org/drawingml/2006/wordprocessingDrawing" xmlns:w10="urn:schemas-microsoft-com:office:word" xmlns:w="http://schemas.openxmlformats.org/wordprocessingml/2006/main" xmlns:w14="http://schemas.microsoft.com/office/word/2010/wordml" xmlns:w15="http://schemas.microsoft.com/office/word/2012/wordml" xmlns:w16cex="http://schemas.microsoft.com/office/word/2018/wordml/cex" xmlns:w16cid="http://schemas.microsoft.com/office/word/2016/wordml/cid" xmlns:w16="http://schemas.microsoft.com/office/word/2018/wordml" xmlns:w16se="http://schemas.microsoft.com/office/word/2015/wordml/symex" xmlns:wpg="http://schemas.microsoft.com/office/word/2010/wordprocessingGroup" xmlns:wpi="http://schemas.microsoft.com/office/word/2010/wordprocessingInk" xmlns:wne="http://schemas.microsoft.com/office/word/2006/wordml" xmlns:wps="http://schemas.microsoft.com/office/word/2010/wordprocessingShape" mc:Ignorable="w14 w15 w16se w16cid w16 w16cex wp14">
+<w:document xmlns:wpc="http://schemas.microsoft.com/office/word/2010/wordprocessingCanvas" xmlns:cx="http://schemas.microsoft.com/office/drawing/2014/chartex" xmlns:cx1="http://schemas.microsoft.com/office/drawing/2015/9/8/chartex" xmlns:cx2="http://schemas.microsoft.com/office/drawing/2015/10/21/chartex" xmlns:cx3="http://schemas.microsoft.com/office/drawing/2016/5/9/chartex" xmlns:cx4="http://schemas.microsoft.com/office/drawing/2016/5/10/chartex" xmlns:cx5="http://schemas.microsoft.com/office/drawing/2016/5/11/chartex" xmlns:cx6="http://schemas.microsoft.com/office/drawing/2016/5/12/chartex" xmlns:cx7="http://schemas.microsoft.com/office/drawing/2016/5/13/chartex" xmlns:cx8="http://schemas.microsoft.com/office/drawing/2016/5/14/chartex" xmlns:mc="http://schemas.openxmlformats.org/markup-compatibility/2006" xmlns:aink="http://schemas.microsoft.com/office/drawing/2016/ink" xmlns:am3d="http://schemas.microsoft.com/office/drawing/2017/model3d" xmlns:o="urn:schemas-microsoft-com:office:office" xmlns:oel="http://schemas.microsoft.com/office/2019/extlst" xmlns:r="http://schemas.openxmlformats.org/officeDocument/2006/relationships" xmlns:m="http://schemas.openxmlformats.org/officeDocument/2006/math" xmlns:v="urn:schemas-microsoft-com:vml" xmlns:wp14="http://schemas.microsoft.com/office/word/2010/wordprocessingDrawing" xmlns:wp="http://schemas.openxmlformats.org/drawingml/2006/wordprocessingDrawing" xmlns:w10="urn:schemas-microsoft-com:office:word" xmlns:w="http://schemas.openxmlformats.org/wordprocessingml/2006/main" xmlns:w14="http://schemas.microsoft.com/office/word/2010/wordml" xmlns:w15="http://schemas.microsoft.com/office/word/2012/wordml" xmlns:w16cex="http://schemas.microsoft.com/office/word/2018/wordml/cex" xmlns:w16cid="http://schemas.microsoft.com/office/word/2016/wordml/cid" xmlns:w16="http://schemas.microsoft.com/office/word/2018/wordml" xmlns:w16du="http://schemas.microsoft.com/office/word/2023/wordml/word16du" xmlns:w16sdtdh="http://schemas.microsoft.com/office/word/2020/wordml/sdtdatahash" xmlns:w16se="http://schemas.microsoft.com/office/word/2015/wordml/symex" xmlns:wpg="http://schemas.microsoft.com/office/word/2010/wordprocessingGroup" xmlns:wpi="http://schemas.microsoft.com/office/word/2010/wordprocessingInk" xmlns:wne="http://schemas.microsoft.com/office/word/2006/wordml" xmlns:wps="http://schemas.microsoft.com/office/word/2010/wordprocessingShape" mc:Ignorable="w14 w15 w16se w16cid w16 w16cex w16sdtdh w16du wp14">
   <w:body>
     <w:tbl>
       <w:tblPr>
@@ -178,7 +178,7 @@
                 <w:szCs w:val="28"/>
                 <w:lang w:eastAsia="ru-RU"/>
               </w:rPr>
-              <w:t>Рыжков М.М.</w:t>
+              <w:t>Алхабил Бахаа А.М</w:t>
             </w:r>
           </w:p>
         </w:tc>
@@ -273,7 +273,6 @@
                 <w:lang w:eastAsia="ru-RU"/>
               </w:rPr>
             </w:pPr>
-            <w:proofErr w:type="spellStart"/>
             <w:r>
               <w:rPr>
                 <w:rFonts w:ascii="Times New Roman" w:eastAsia="Times New Roman" w:hAnsi="Times New Roman" w:cs="Times New Roman"/>
@@ -282,18 +281,7 @@
                 <w:szCs w:val="28"/>
                 <w:lang w:eastAsia="ru-RU"/>
               </w:rPr>
-              <w:t>Прин</w:t>
-            </w:r>
-            <w:proofErr w:type="spellEnd"/>
-            <w:r>
-              <w:rPr>
-                <w:rFonts w:ascii="Times New Roman" w:eastAsia="Times New Roman" w:hAnsi="Times New Roman" w:cs="Times New Roman"/>
-                <w:color w:val="000000"/>
-                <w:sz w:val="28"/>
-                <w:szCs w:val="28"/>
-                <w:lang w:eastAsia="ru-RU"/>
-              </w:rPr>
-              <w:t xml:space="preserve"> 368</w:t>
+              <w:t>Прин 368</w:t>
             </w:r>
           </w:p>
         </w:tc>
@@ -388,7 +376,6 @@
                 <w:lang w:eastAsia="ru-RU"/>
               </w:rPr>
             </w:pPr>
-            <w:proofErr w:type="spellStart"/>
             <w:r>
               <w:rPr>
                 <w:rFonts w:ascii="Times New Roman" w:eastAsia="Times New Roman" w:hAnsi="Times New Roman" w:cs="Times New Roman"/>
@@ -398,7 +385,6 @@
               </w:rPr>
               <w:t>Сибирный</w:t>
             </w:r>
-            <w:proofErr w:type="spellEnd"/>
           </w:p>
         </w:tc>
       </w:tr>
@@ -686,6 +672,7 @@
           <w:rFonts w:ascii="Times New Roman" w:hAnsi="Times New Roman" w:cs="Times New Roman"/>
           <w:b/>
           <w:bCs/>
+          <w:noProof/>
           <w:sz w:val="28"/>
           <w:szCs w:val="28"/>
         </w:rPr>
@@ -914,6 +901,7 @@
       <w:r>
         <w:rPr>
           <w:rFonts w:ascii="Times New Roman" w:hAnsi="Times New Roman" w:cs="Times New Roman"/>
+          <w:noProof/>
           <w:sz w:val="28"/>
           <w:szCs w:val="28"/>
         </w:rPr>
@@ -1053,7 +1041,6 @@
           <w:sz w:val="28"/>
           <w:szCs w:val="28"/>
         </w:rPr>
-        <w:lastRenderedPageBreak/>
         <w:t>Прео</w:t>
       </w:r>
       <w:r>
@@ -1076,6 +1063,7 @@
       <w:r>
         <w:rPr>
           <w:rFonts w:ascii="Times New Roman" w:hAnsi="Times New Roman" w:cs="Times New Roman"/>
+          <w:noProof/>
           <w:sz w:val="28"/>
           <w:szCs w:val="28"/>
         </w:rPr>
@@ -1226,6 +1214,7 @@
       <w:r>
         <w:rPr>
           <w:rFonts w:ascii="Times New Roman" w:hAnsi="Times New Roman" w:cs="Times New Roman"/>
+          <w:noProof/>
           <w:sz w:val="28"/>
           <w:szCs w:val="28"/>
         </w:rPr>
@@ -1420,7 +1409,7 @@
       <w:hyperlink r:id="rId8" w:tooltip="Глоссарий: модель" w:history="1">
         <w:r>
           <w:rPr>
-            <w:rStyle w:val="a4"/>
+            <w:rStyle w:val="Hyperlink"/>
             <w:rFonts w:ascii="Times New Roman" w:hAnsi="Times New Roman" w:cs="Times New Roman"/>
             <w:color w:val="0F6FC5"/>
             <w:sz w:val="28"/>
@@ -1460,20 +1449,27 @@
           <w:szCs w:val="28"/>
           <w:shd w:val="clear" w:color="auto" w:fill="FFFFFF"/>
         </w:rPr>
-        <w:t xml:space="preserve"> из библиотеки </w:t>
-      </w:r>
-      <w:proofErr w:type="spellStart"/>
+        <w:t xml:space="preserve"> из библиотеки statmodels (для анализа данных на следующие 10 лет.</w:t>
+      </w:r>
       <w:r>
         <w:rPr>
           <w:rFonts w:ascii="Times New Roman" w:hAnsi="Times New Roman" w:cs="Times New Roman"/>
           <w:color w:val="212529"/>
           <w:sz w:val="28"/>
           <w:szCs w:val="28"/>
+        </w:rPr>
+        <w:t xml:space="preserve"> </w:t>
+      </w:r>
+      <w:r>
+        <w:rPr>
+          <w:rFonts w:ascii="Times New Roman" w:hAnsi="Times New Roman" w:cs="Times New Roman"/>
+          <w:color w:val="212529"/>
+          <w:sz w:val="28"/>
+          <w:szCs w:val="28"/>
           <w:shd w:val="clear" w:color="auto" w:fill="FFFFFF"/>
         </w:rPr>
-        <w:t>statmodels</w:t>
-      </w:r>
-      <w:proofErr w:type="spellEnd"/>
+        <w:t>Отобразить предсказанные данные на графике (используя plot_predict)</w:t>
+      </w:r>
       <w:r>
         <w:rPr>
           <w:rFonts w:ascii="Times New Roman" w:hAnsi="Times New Roman" w:cs="Times New Roman"/>
@@ -1482,18 +1478,24 @@
           <w:szCs w:val="28"/>
           <w:shd w:val="clear" w:color="auto" w:fill="FFFFFF"/>
         </w:rPr>
-        <w:t xml:space="preserve"> (для анализа данных на следующие 10 лет.</w:t>
-      </w:r>
-      <w:r>
+        <w:t>:</w:t>
+      </w:r>
+    </w:p>
+    <w:p>
+      <w:pPr>
+        <w:jc w:val="both"/>
         <w:rPr>
           <w:rFonts w:ascii="Times New Roman" w:hAnsi="Times New Roman" w:cs="Times New Roman"/>
           <w:color w:val="212529"/>
           <w:sz w:val="28"/>
           <w:szCs w:val="28"/>
-        </w:rPr>
-        <w:t xml:space="preserve"> </w:t>
-      </w:r>
-      <w:r>
+          <w:shd w:val="clear" w:color="auto" w:fill="FFFFFF"/>
+        </w:rPr>
+      </w:pPr>
+    </w:p>
+    <w:p>
+      <w:pPr>
+        <w:jc w:val="both"/>
         <w:rPr>
           <w:rFonts w:ascii="Times New Roman" w:hAnsi="Times New Roman" w:cs="Times New Roman"/>
           <w:color w:val="212529"/>
@@ -1501,10 +1503,11 @@
           <w:szCs w:val="28"/>
           <w:shd w:val="clear" w:color="auto" w:fill="FFFFFF"/>
         </w:rPr>
-        <w:t xml:space="preserve">Отобразить предсказанные данные на графике (используя </w:t>
-      </w:r>
-      <w:proofErr w:type="spellStart"/>
-      <w:r>
+      </w:pPr>
+    </w:p>
+    <w:p>
+      <w:pPr>
+        <w:jc w:val="both"/>
         <w:rPr>
           <w:rFonts w:ascii="Times New Roman" w:hAnsi="Times New Roman" w:cs="Times New Roman"/>
           <w:color w:val="212529"/>
@@ -1512,10 +1515,11 @@
           <w:szCs w:val="28"/>
           <w:shd w:val="clear" w:color="auto" w:fill="FFFFFF"/>
         </w:rPr>
-        <w:t>plot_predict</w:t>
-      </w:r>
-      <w:proofErr w:type="spellEnd"/>
-      <w:r>
+      </w:pPr>
+    </w:p>
+    <w:p>
+      <w:pPr>
+        <w:jc w:val="both"/>
         <w:rPr>
           <w:rFonts w:ascii="Times New Roman" w:hAnsi="Times New Roman" w:cs="Times New Roman"/>
           <w:color w:val="212529"/>
@@ -1523,9 +1527,11 @@
           <w:szCs w:val="28"/>
           <w:shd w:val="clear" w:color="auto" w:fill="FFFFFF"/>
         </w:rPr>
-        <w:t>)</w:t>
-      </w:r>
-      <w:r>
+      </w:pPr>
+    </w:p>
+    <w:p>
+      <w:pPr>
+        <w:jc w:val="both"/>
         <w:rPr>
           <w:rFonts w:ascii="Times New Roman" w:hAnsi="Times New Roman" w:cs="Times New Roman"/>
           <w:color w:val="212529"/>
@@ -1533,85 +1539,23 @@
           <w:szCs w:val="28"/>
           <w:shd w:val="clear" w:color="auto" w:fill="FFFFFF"/>
         </w:rPr>
-        <w:t>:</w:t>
-      </w:r>
-    </w:p>
-    <w:p>
-      <w:pPr>
-        <w:jc w:val="both"/>
-        <w:rPr>
-          <w:rFonts w:ascii="Times New Roman" w:hAnsi="Times New Roman" w:cs="Times New Roman"/>
-          <w:color w:val="212529"/>
-          <w:sz w:val="28"/>
-          <w:szCs w:val="28"/>
-          <w:shd w:val="clear" w:color="auto" w:fill="FFFFFF"/>
-        </w:rPr>
-      </w:pPr>
-    </w:p>
-    <w:p>
-      <w:pPr>
-        <w:jc w:val="both"/>
-        <w:rPr>
-          <w:rFonts w:ascii="Times New Roman" w:hAnsi="Times New Roman" w:cs="Times New Roman"/>
-          <w:color w:val="212529"/>
-          <w:sz w:val="28"/>
-          <w:szCs w:val="28"/>
-          <w:shd w:val="clear" w:color="auto" w:fill="FFFFFF"/>
-        </w:rPr>
-      </w:pPr>
-    </w:p>
-    <w:p>
-      <w:pPr>
-        <w:jc w:val="both"/>
-        <w:rPr>
-          <w:rFonts w:ascii="Times New Roman" w:hAnsi="Times New Roman" w:cs="Times New Roman"/>
-          <w:color w:val="212529"/>
-          <w:sz w:val="28"/>
-          <w:szCs w:val="28"/>
-          <w:shd w:val="clear" w:color="auto" w:fill="FFFFFF"/>
-        </w:rPr>
-      </w:pPr>
-    </w:p>
-    <w:p>
-      <w:pPr>
-        <w:jc w:val="both"/>
-        <w:rPr>
-          <w:rFonts w:ascii="Times New Roman" w:hAnsi="Times New Roman" w:cs="Times New Roman"/>
-          <w:color w:val="212529"/>
-          <w:sz w:val="28"/>
-          <w:szCs w:val="28"/>
-          <w:shd w:val="clear" w:color="auto" w:fill="FFFFFF"/>
-        </w:rPr>
-      </w:pPr>
-    </w:p>
-    <w:p>
-      <w:pPr>
-        <w:jc w:val="both"/>
-        <w:rPr>
-          <w:rFonts w:ascii="Times New Roman" w:hAnsi="Times New Roman" w:cs="Times New Roman"/>
-          <w:color w:val="212529"/>
-          <w:sz w:val="28"/>
-          <w:szCs w:val="28"/>
-          <w:shd w:val="clear" w:color="auto" w:fill="FFFFFF"/>
-        </w:rPr>
-      </w:pPr>
-    </w:p>
-    <w:p>
-      <w:pPr>
-        <w:jc w:val="both"/>
-        <w:rPr>
-          <w:rFonts w:ascii="Times New Roman" w:hAnsi="Times New Roman" w:cs="Times New Roman"/>
-          <w:sz w:val="28"/>
-          <w:szCs w:val="28"/>
-        </w:rPr>
-      </w:pPr>
-      <w:r>
-        <w:rPr>
-          <w:rFonts w:ascii="Times New Roman" w:hAnsi="Times New Roman" w:cs="Times New Roman"/>
-          <w:sz w:val="28"/>
-          <w:szCs w:val="28"/>
-        </w:rPr>
-        <w:lastRenderedPageBreak/>
+      </w:pPr>
+    </w:p>
+    <w:p>
+      <w:pPr>
+        <w:jc w:val="both"/>
+        <w:rPr>
+          <w:rFonts w:ascii="Times New Roman" w:hAnsi="Times New Roman" w:cs="Times New Roman"/>
+          <w:sz w:val="28"/>
+          <w:szCs w:val="28"/>
+        </w:rPr>
+      </w:pPr>
+      <w:r>
+        <w:rPr>
+          <w:rFonts w:ascii="Times New Roman" w:hAnsi="Times New Roman" w:cs="Times New Roman"/>
+          <w:sz w:val="28"/>
+          <w:szCs w:val="28"/>
+        </w:rPr>
         <w:t>Код:</w:t>
       </w:r>
     </w:p>
@@ -1627,6 +1571,7 @@
       <w:r>
         <w:rPr>
           <w:rFonts w:ascii="Times New Roman" w:hAnsi="Times New Roman" w:cs="Times New Roman"/>
+          <w:noProof/>
           <w:sz w:val="28"/>
           <w:szCs w:val="28"/>
         </w:rPr>
@@ -1797,6 +1742,7 @@
       <w:r>
         <w:rPr>
           <w:rFonts w:ascii="Times New Roman" w:hAnsi="Times New Roman" w:cs="Times New Roman"/>
+          <w:noProof/>
           <w:sz w:val="28"/>
           <w:szCs w:val="28"/>
         </w:rPr>
@@ -2070,7 +2016,6 @@
           <w:sz w:val="28"/>
           <w:szCs w:val="28"/>
         </w:rPr>
-        <w:lastRenderedPageBreak/>
         <w:t>Вывод:</w:t>
       </w:r>
       <w:r>
@@ -2089,17 +2034,7 @@
           <w:sz w:val="28"/>
           <w:szCs w:val="28"/>
         </w:rPr>
-        <w:t>обработали</w:t>
-      </w:r>
-      <w:bookmarkStart w:id="0" w:name="_GoBack"/>
-      <w:bookmarkEnd w:id="0"/>
-      <w:r>
-        <w:rPr>
-          <w:rFonts w:ascii="Times New Roman" w:hAnsi="Times New Roman" w:cs="Times New Roman"/>
-          <w:sz w:val="28"/>
-          <w:szCs w:val="28"/>
-        </w:rPr>
-        <w:t xml:space="preserve"> данные и стационарный ряд и спрогнозировали </w:t>
+        <w:t xml:space="preserve">обработали данные и стационарный ряд и спрогнозировали </w:t>
       </w:r>
       <w:r>
         <w:rPr>
@@ -2121,7 +2056,7 @@
 </file>
 
 <file path=word/styles.xml><?xml version="1.0" encoding="utf-8"?>
-<w:styles xmlns:mc="http://schemas.openxmlformats.org/markup-compatibility/2006" xmlns:r="http://schemas.openxmlformats.org/officeDocument/2006/relationships" xmlns:w="http://schemas.openxmlformats.org/wordprocessingml/2006/main" xmlns:w14="http://schemas.microsoft.com/office/word/2010/wordml" xmlns:w15="http://schemas.microsoft.com/office/word/2012/wordml" xmlns:w16cex="http://schemas.microsoft.com/office/word/2018/wordml/cex" xmlns:w16cid="http://schemas.microsoft.com/office/word/2016/wordml/cid" xmlns:w16="http://schemas.microsoft.com/office/word/2018/wordml" xmlns:w16se="http://schemas.microsoft.com/office/word/2015/wordml/symex" mc:Ignorable="w14 w15 w16se w16cid w16 w16cex">
+<w:styles xmlns:mc="http://schemas.openxmlformats.org/markup-compatibility/2006" xmlns:r="http://schemas.openxmlformats.org/officeDocument/2006/relationships" xmlns:w="http://schemas.openxmlformats.org/wordprocessingml/2006/main" xmlns:w14="http://schemas.microsoft.com/office/word/2010/wordml" xmlns:w15="http://schemas.microsoft.com/office/word/2012/wordml" xmlns:w16cex="http://schemas.microsoft.com/office/word/2018/wordml/cex" xmlns:w16cid="http://schemas.microsoft.com/office/word/2016/wordml/cid" xmlns:w16="http://schemas.microsoft.com/office/word/2018/wordml" xmlns:w16du="http://schemas.microsoft.com/office/word/2023/wordml/word16du" xmlns:w16sdtdh="http://schemas.microsoft.com/office/word/2020/wordml/sdtdatahash" xmlns:w16se="http://schemas.microsoft.com/office/word/2015/wordml/symex" mc:Ignorable="w14 w15 w16se w16cid w16 w16cex w16sdtdh w16du">
   <w:docDefaults>
     <w:rPrDefault>
       <w:rPr>
@@ -2515,18 +2450,17 @@
     <w:lsdException w:name="Unresolved Mention" w:semiHidden="1" w:unhideWhenUsed="1"/>
     <w:lsdException w:name="Smart Link" w:semiHidden="1" w:unhideWhenUsed="1"/>
   </w:latentStyles>
-  <w:style w:type="paragraph" w:default="1" w:styleId="a">
+  <w:style w:type="paragraph" w:default="1" w:styleId="Normal">
     <w:name w:val="Normal"/>
     <w:qFormat/>
     <w:rsid w:val="00F87AE5"/>
   </w:style>
-  <w:style w:type="character" w:default="1" w:styleId="a0">
+  <w:style w:type="character" w:default="1" w:styleId="DefaultParagraphFont">
     <w:name w:val="Default Paragraph Font"/>
     <w:uiPriority w:val="1"/>
-    <w:semiHidden/>
     <w:unhideWhenUsed/>
   </w:style>
-  <w:style w:type="table" w:default="1" w:styleId="a1">
+  <w:style w:type="table" w:default="1" w:styleId="TableNormal">
     <w:name w:val="Normal Table"/>
     <w:uiPriority w:val="99"/>
     <w:semiHidden/>
@@ -2541,15 +2475,15 @@
       </w:tblCellMar>
     </w:tblPr>
   </w:style>
-  <w:style w:type="numbering" w:default="1" w:styleId="a2">
+  <w:style w:type="numbering" w:default="1" w:styleId="NoList">
     <w:name w:val="No List"/>
     <w:uiPriority w:val="99"/>
     <w:semiHidden/>
     <w:unhideWhenUsed/>
   </w:style>
-  <w:style w:type="paragraph" w:styleId="a3">
+  <w:style w:type="paragraph" w:styleId="ListParagraph">
     <w:name w:val="List Paragraph"/>
-    <w:basedOn w:val="a"/>
+    <w:basedOn w:val="Normal"/>
     <w:uiPriority w:val="34"/>
     <w:qFormat/>
     <w:rsid w:val="00A1069F"/>
@@ -2558,9 +2492,9 @@
       <w:contextualSpacing/>
     </w:pPr>
   </w:style>
-  <w:style w:type="character" w:styleId="a4">
+  <w:style w:type="character" w:styleId="Hyperlink">
     <w:name w:val="Hyperlink"/>
-    <w:basedOn w:val="a0"/>
+    <w:basedOn w:val="DefaultParagraphFont"/>
     <w:uiPriority w:val="99"/>
     <w:semiHidden/>
     <w:unhideWhenUsed/>

</xml_diff>